<commit_message>
Created services,controller,repository and model for item
</commit_message>
<xml_diff>
--- a/Practical Report.docx
+++ b/Practical Report.docx
@@ -10,6 +10,7 @@
           <w:docPartUnique/>
         </w:docPartObj>
       </w:sdtPr>
+      <w:sdtEndPr/>
       <w:sdtContent>
         <w:p>
           <w:r>
@@ -292,6 +293,7 @@
                                     <w15:appearance w15:val="hidden"/>
                                     <w:text/>
                                   </w:sdtPr>
+                                  <w:sdtEndPr/>
                                   <w:sdtContent>
                                     <w:p>
                                       <w:pPr>
@@ -344,6 +346,7 @@
                                       <w15:appearance w15:val="hidden"/>
                                       <w:text/>
                                     </w:sdtPr>
+                                    <w:sdtEndPr/>
                                     <w:sdtContent>
                                       <w:r>
                                         <w:rPr>
@@ -694,6 +697,7 @@
                                     <w15:appearance w15:val="hidden"/>
                                     <w:text/>
                                   </w:sdtPr>
+                                  <w:sdtEndPr/>
                                   <w:sdtContent>
                                     <w:p>
                                       <w:pPr>
@@ -736,6 +740,7 @@
                                     <w15:appearance w15:val="hidden"/>
                                     <w:text/>
                                   </w:sdtPr>
+                                  <w:sdtEndPr/>
                                   <w:sdtContent>
                                     <w:p>
                                       <w:pPr>
@@ -898,10 +903,18 @@
     </w:sdt>
     <w:p>
       <w:pPr>
+        <w:pStyle w:val="Heading1"/>
+      </w:pPr>
+      <w:r>
+        <w:lastRenderedPageBreak/>
+        <w:t>Aims and Objectives</w:t>
+      </w:r>
+    </w:p>
+    <w:p>
+      <w:pPr>
         <w:pStyle w:val="Heading2"/>
       </w:pPr>
       <w:r>
-        <w:lastRenderedPageBreak/>
         <w:t>Functional Requirements:</w:t>
       </w:r>
     </w:p>
@@ -1068,6 +1081,55 @@
       <w:r>
         <w:t>Users can log out of their account.</w:t>
       </w:r>
+    </w:p>
+    <w:p/>
+    <w:p>
+      <w:pPr>
+        <w:pStyle w:val="Heading1"/>
+      </w:pPr>
+      <w:r>
+        <w:t>Risk Analysis</w:t>
+      </w:r>
+      <w:r>
+        <w:t>:</w:t>
+      </w:r>
+    </w:p>
+    <w:p/>
+    <w:p>
+      <w:r>
+        <w:t>Here I have analysed the risks that I could face during the project</w:t>
+      </w:r>
+    </w:p>
+    <w:p/>
+    <w:p>
+      <w:pPr>
+        <w:pStyle w:val="Heading1"/>
+      </w:pPr>
+      <w:r>
+        <w:t>Design:</w:t>
+      </w:r>
+    </w:p>
+    <w:p>
+      <w:pPr>
+        <w:pStyle w:val="Heading2"/>
+      </w:pPr>
+      <w:r>
+        <w:t>HTML pages Design:</w:t>
+      </w:r>
+    </w:p>
+    <w:p>
+      <w:pPr>
+        <w:pStyle w:val="Heading2"/>
+      </w:pPr>
+      <w:r>
+        <w:t>Database Design:</w:t>
+      </w:r>
+    </w:p>
+    <w:p/>
+    <w:p>
+      <w:pPr>
+        <w:pStyle w:val="Heading1"/>
+      </w:pPr>
       <w:bookmarkStart w:id="0" w:name="_GoBack"/>
       <w:bookmarkEnd w:id="0"/>
     </w:p>

</xml_diff>